<commit_message>
Updated steps-to-recreate document after revising the reproducer example.
</commit_message>
<xml_diff>
--- a/Vaadin CDI Crud and Scopes-Steps.docx
+++ b/Vaadin CDI Crud and Scopes-Steps.docx
@@ -7,13 +7,8 @@
         <w:pStyle w:val="Heading1"/>
       </w:pPr>
       <w:r>
-        <w:t>Vaadin CDI CRUD issues after migrating from Spring Boot/</w:t>
-      </w:r>
-      <w:proofErr w:type="spellStart"/>
-      <w:r>
-        <w:t>Vaadin</w:t>
-      </w:r>
-      <w:proofErr w:type="spellEnd"/>
+        <w:t>Vaadin CDI CRUD issues after migrating from Spring Boot/Vaadin</w:t>
+      </w:r>
     </w:p>
     <w:p>
       <w:r>
@@ -90,28 +85,27 @@
       <w:r>
         <w:t>:8080/</w:t>
       </w:r>
-      <w:proofErr w:type="spellStart"/>
-      <w:proofErr w:type="gramStart"/>
-      <w:r>
-        <w:t>cityInfo</w:t>
-      </w:r>
-      <w:proofErr w:type="spellEnd"/>
-      <w:proofErr w:type="gramEnd"/>
-    </w:p>
-    <w:p>
-      <w:pPr>
-        <w:pStyle w:val="ListParagraph"/>
-        <w:numPr>
-          <w:ilvl w:val="0"/>
-          <w:numId w:val="1"/>
-        </w:numPr>
-      </w:pPr>
-      <w:r>
+      <w:r>
+        <w:t>animals</w:t>
+      </w:r>
+    </w:p>
+    <w:p>
+      <w:pPr>
+        <w:pStyle w:val="ListParagraph"/>
+        <w:numPr>
+          <w:ilvl w:val="0"/>
+          <w:numId w:val="1"/>
+        </w:numPr>
+      </w:pPr>
+      <w:r>
+        <w:rPr>
+          <w:noProof/>
+        </w:rPr>
         <w:drawing>
-          <wp:inline distT="0" distB="0" distL="0" distR="0" wp14:anchorId="657D92A9" wp14:editId="69624EB4">
-            <wp:extent cx="5943600" cy="3178810"/>
-            <wp:effectExtent l="0" t="0" r="0" b="2540"/>
-            <wp:docPr id="1967698649" name="Picture 1" descr="A screenshot of a computer&#10;&#10;Description automatically generated"/>
+          <wp:inline distT="0" distB="0" distL="0" distR="0" wp14:anchorId="76B475AF" wp14:editId="16E5CA85">
+            <wp:extent cx="5943600" cy="3441700"/>
+            <wp:effectExtent l="0" t="0" r="0" b="6350"/>
+            <wp:docPr id="1875518807" name="Picture 1" descr="A screenshot of a computer&#10;&#10;Description automatically generated"/>
             <wp:cNvGraphicFramePr>
               <a:graphicFrameLocks xmlns:a="http://schemas.openxmlformats.org/drawingml/2006/main" noChangeAspect="1"/>
             </wp:cNvGraphicFramePr>
@@ -119,11 +113,17 @@
               <a:graphicData uri="http://schemas.openxmlformats.org/drawingml/2006/picture">
                 <pic:pic xmlns:pic="http://schemas.openxmlformats.org/drawingml/2006/picture">
                   <pic:nvPicPr>
-                    <pic:cNvPr id="1967698649" name="Picture 1" descr="A screenshot of a computer&#10;&#10;Description automatically generated"/>
+                    <pic:cNvPr id="1875518807" name="Picture 1" descr="A screenshot of a computer&#10;&#10;Description automatically generated"/>
                     <pic:cNvPicPr/>
                   </pic:nvPicPr>
                   <pic:blipFill>
-                    <a:blip r:embed="rId5"/>
+                    <a:blip r:embed="rId5" cstate="print">
+                      <a:extLst>
+                        <a:ext uri="{28A0092B-C50C-407E-A947-70E740481C1C}">
+                          <a14:useLocalDpi xmlns:a14="http://schemas.microsoft.com/office/drawing/2010/main" val="0"/>
+                        </a:ext>
+                      </a:extLst>
+                    </a:blip>
                     <a:stretch>
                       <a:fillRect/>
                     </a:stretch>
@@ -131,7 +131,7 @@
                   <pic:spPr>
                     <a:xfrm>
                       <a:off x="0" y="0"/>
-                      <a:ext cx="5943600" cy="3178810"/>
+                      <a:ext cx="5943600" cy="3441700"/>
                     </a:xfrm>
                     <a:prstGeom prst="rect">
                       <a:avLst/>
@@ -153,24 +153,46 @@
         </w:numPr>
       </w:pPr>
       <w:r>
-        <w:t>Select “Adak, Alaska” row, and click “Edit”.</w:t>
-      </w:r>
-    </w:p>
-    <w:p>
-      <w:pPr>
-        <w:pStyle w:val="ListParagraph"/>
-        <w:numPr>
-          <w:ilvl w:val="0"/>
-          <w:numId w:val="1"/>
-        </w:numPr>
-      </w:pPr>
-      <w:r>
+        <w:t>Select “</w:t>
+      </w:r>
+      <w:r>
+        <w:rPr>
+          <w:rFonts w:ascii="Segoe UI" w:hAnsi="Segoe UI" w:cs="Segoe UI"/>
+          <w:color w:val="0C0D0E"/>
+          <w:sz w:val="23"/>
+          <w:szCs w:val="23"/>
+          <w:shd w:val="clear" w:color="auto" w:fill="FFFFFF"/>
+        </w:rPr>
+        <w:t>Cat</w:t>
+      </w:r>
+      <w:r>
+        <w:t xml:space="preserve">” </w:t>
+      </w:r>
+      <w:r>
+        <w:t>row and</w:t>
+      </w:r>
+      <w:r>
+        <w:t xml:space="preserve"> click “Edit”.</w:t>
+      </w:r>
+    </w:p>
+    <w:p>
+      <w:pPr>
+        <w:pStyle w:val="ListParagraph"/>
+        <w:numPr>
+          <w:ilvl w:val="0"/>
+          <w:numId w:val="1"/>
+        </w:numPr>
+      </w:pPr>
+      <w:r>
+        <w:rPr>
+          <w:noProof/>
+        </w:rPr>
         <w:lastRenderedPageBreak/>
         <w:drawing>
-          <wp:inline distT="0" distB="0" distL="0" distR="0" wp14:anchorId="11911665" wp14:editId="3AD6925C">
-            <wp:extent cx="5943600" cy="3537585"/>
-            <wp:effectExtent l="0" t="0" r="0" b="5715"/>
-            <wp:docPr id="1151515433" name="Picture 1" descr="A screenshot of a computer&#10;&#10;Description automatically generated"/>
+          <wp:inline distT="0" distB="0" distL="0" distR="0" wp14:anchorId="66995844" wp14:editId="513C71C7">
+            <wp:extent cx="5943600" cy="3566160"/>
+            <wp:effectExtent l="0" t="0" r="0" b="0"/>
+            <wp:docPr id="1230866364" name="Picture 2" descr="A screenshot of a computer&#10;&#10;Description automatically generated"/>
             <wp:cNvGraphicFramePr>
               <a:graphicFrameLocks xmlns:a="http://schemas.openxmlformats.org/drawingml/2006/main" noChangeAspect="1"/>
             </wp:cNvGraphicFramePr>
@@ -178,11 +200,17 @@
               <a:graphicData uri="http://schemas.openxmlformats.org/drawingml/2006/picture">
                 <pic:pic xmlns:pic="http://schemas.openxmlformats.org/drawingml/2006/picture">
                   <pic:nvPicPr>
-                    <pic:cNvPr id="1151515433" name="Picture 1" descr="A screenshot of a computer&#10;&#10;Description automatically generated"/>
+                    <pic:cNvPr id="1230866364" name="Picture 2" descr="A screenshot of a computer&#10;&#10;Description automatically generated"/>
                     <pic:cNvPicPr/>
                   </pic:nvPicPr>
                   <pic:blipFill>
-                    <a:blip r:embed="rId6"/>
+                    <a:blip r:embed="rId6" cstate="print">
+                      <a:extLst>
+                        <a:ext uri="{28A0092B-C50C-407E-A947-70E740481C1C}">
+                          <a14:useLocalDpi xmlns:a14="http://schemas.microsoft.com/office/drawing/2010/main" val="0"/>
+                        </a:ext>
+                      </a:extLst>
+                    </a:blip>
                     <a:stretch>
                       <a:fillRect/>
                     </a:stretch>
@@ -190,7 +218,7 @@
                   <pic:spPr>
                     <a:xfrm>
                       <a:off x="0" y="0"/>
-                      <a:ext cx="5943600" cy="3537585"/>
+                      <a:ext cx="5943600" cy="3566160"/>
                     </a:xfrm>
                     <a:prstGeom prst="rect">
                       <a:avLst/>
@@ -213,11 +241,39 @@
         </w:numPr>
       </w:pPr>
       <w:r>
+        <w:t>Modify city name “</w:t>
+      </w:r>
+      <w:r>
+        <w:t>Cat</w:t>
+      </w:r>
+      <w:r>
+        <w:t>” to “</w:t>
+      </w:r>
+      <w:r>
+        <w:t>Top Cat</w:t>
+      </w:r>
+      <w:r>
+        <w:t>”, and click “Save”.</w:t>
+      </w:r>
+    </w:p>
+    <w:p>
+      <w:pPr>
+        <w:pStyle w:val="ListParagraph"/>
+        <w:numPr>
+          <w:ilvl w:val="0"/>
+          <w:numId w:val="1"/>
+        </w:numPr>
+      </w:pPr>
+      <w:r>
+        <w:rPr>
+          <w:noProof/>
+        </w:rPr>
+        <w:lastRenderedPageBreak/>
         <w:drawing>
-          <wp:inline distT="0" distB="0" distL="0" distR="0" wp14:anchorId="3E3E5930" wp14:editId="3EF7FE8F">
-            <wp:extent cx="3395662" cy="1860358"/>
-            <wp:effectExtent l="0" t="0" r="0" b="6985"/>
-            <wp:docPr id="1644820251" name="Picture 1" descr="A screenshot of a computer&#10;&#10;Description automatically generated"/>
+          <wp:inline distT="0" distB="0" distL="0" distR="0" wp14:anchorId="233FC1CD" wp14:editId="0CB26AD3">
+            <wp:extent cx="4175760" cy="2087880"/>
+            <wp:effectExtent l="0" t="0" r="0" b="7620"/>
+            <wp:docPr id="2130926778" name="Picture 3" descr="A screenshot of a computer&#10;&#10;Description automatically generated"/>
             <wp:cNvGraphicFramePr>
               <a:graphicFrameLocks xmlns:a="http://schemas.openxmlformats.org/drawingml/2006/main" noChangeAspect="1"/>
             </wp:cNvGraphicFramePr>
@@ -225,11 +281,17 @@
               <a:graphicData uri="http://schemas.openxmlformats.org/drawingml/2006/picture">
                 <pic:pic xmlns:pic="http://schemas.openxmlformats.org/drawingml/2006/picture">
                   <pic:nvPicPr>
-                    <pic:cNvPr id="1644820251" name="Picture 1" descr="A screenshot of a computer&#10;&#10;Description automatically generated"/>
+                    <pic:cNvPr id="2130926778" name="Picture 3" descr="A screenshot of a computer&#10;&#10;Description automatically generated"/>
                     <pic:cNvPicPr/>
                   </pic:nvPicPr>
                   <pic:blipFill>
-                    <a:blip r:embed="rId7"/>
+                    <a:blip r:embed="rId7">
+                      <a:extLst>
+                        <a:ext uri="{28A0092B-C50C-407E-A947-70E740481C1C}">
+                          <a14:useLocalDpi xmlns:a14="http://schemas.microsoft.com/office/drawing/2010/main" val="0"/>
+                        </a:ext>
+                      </a:extLst>
+                    </a:blip>
                     <a:stretch>
                       <a:fillRect/>
                     </a:stretch>
@@ -237,7 +299,7 @@
                   <pic:spPr>
                     <a:xfrm>
                       <a:off x="0" y="0"/>
-                      <a:ext cx="3412015" cy="1869317"/>
+                      <a:ext cx="4175760" cy="2087880"/>
                     </a:xfrm>
                     <a:prstGeom prst="rect">
                       <a:avLst/>
@@ -249,41 +311,15 @@
           </wp:inline>
         </w:drawing>
       </w:r>
-    </w:p>
-    <w:p>
-      <w:pPr>
-        <w:pStyle w:val="ListParagraph"/>
-        <w:numPr>
-          <w:ilvl w:val="0"/>
-          <w:numId w:val="1"/>
-        </w:numPr>
-      </w:pPr>
-      <w:r>
-        <w:t>Modify city name “Adak” to “Ack-Ack Adak</w:t>
-      </w:r>
-      <w:proofErr w:type="gramStart"/>
-      <w:r>
-        <w:t>”, and</w:t>
-      </w:r>
-      <w:proofErr w:type="gramEnd"/>
-      <w:r>
-        <w:t xml:space="preserve"> click “Save”.</w:t>
-      </w:r>
-    </w:p>
-    <w:p>
-      <w:pPr>
-        <w:pStyle w:val="ListParagraph"/>
-        <w:numPr>
-          <w:ilvl w:val="0"/>
-          <w:numId w:val="1"/>
-        </w:numPr>
-      </w:pPr>
-      <w:r>
+      <w:r>
+        <w:rPr>
+          <w:noProof/>
+        </w:rPr>
         <w:drawing>
-          <wp:inline distT="0" distB="0" distL="0" distR="0" wp14:anchorId="2D98F43A" wp14:editId="2BA19632">
-            <wp:extent cx="3385450" cy="1804126"/>
-            <wp:effectExtent l="0" t="0" r="5715" b="5715"/>
-            <wp:docPr id="1597590828" name="Picture 1" descr="A screenshot of a computer&#10;&#10;Description automatically generated"/>
+          <wp:inline distT="0" distB="0" distL="0" distR="0" wp14:anchorId="2280F154" wp14:editId="4170DA75">
+            <wp:extent cx="4191000" cy="2095500"/>
+            <wp:effectExtent l="0" t="0" r="0" b="0"/>
+            <wp:docPr id="918471820" name="Picture 4" descr="A screenshot of a computer&#10;&#10;Description automatically generated"/>
             <wp:cNvGraphicFramePr>
               <a:graphicFrameLocks xmlns:a="http://schemas.openxmlformats.org/drawingml/2006/main" noChangeAspect="1"/>
             </wp:cNvGraphicFramePr>
@@ -291,11 +327,17 @@
               <a:graphicData uri="http://schemas.openxmlformats.org/drawingml/2006/picture">
                 <pic:pic xmlns:pic="http://schemas.openxmlformats.org/drawingml/2006/picture">
                   <pic:nvPicPr>
-                    <pic:cNvPr id="1597590828" name="Picture 1" descr="A screenshot of a computer&#10;&#10;Description automatically generated"/>
+                    <pic:cNvPr id="918471820" name="Picture 4" descr="A screenshot of a computer&#10;&#10;Description automatically generated"/>
                     <pic:cNvPicPr/>
                   </pic:nvPicPr>
                   <pic:blipFill>
-                    <a:blip r:embed="rId8"/>
+                    <a:blip r:embed="rId8">
+                      <a:extLst>
+                        <a:ext uri="{28A0092B-C50C-407E-A947-70E740481C1C}">
+                          <a14:useLocalDpi xmlns:a14="http://schemas.microsoft.com/office/drawing/2010/main" val="0"/>
+                        </a:ext>
+                      </a:extLst>
+                    </a:blip>
                     <a:stretch>
                       <a:fillRect/>
                     </a:stretch>
@@ -303,7 +345,7 @@
                   <pic:spPr>
                     <a:xfrm>
                       <a:off x="0" y="0"/>
-                      <a:ext cx="3401828" cy="1812854"/>
+                      <a:ext cx="4191000" cy="2095500"/>
                     </a:xfrm>
                     <a:prstGeom prst="rect">
                       <a:avLst/>
@@ -325,24 +367,32 @@
         </w:numPr>
       </w:pPr>
       <w:r>
-        <w:t>Observe main view now shows a list with only the modified row showing.</w:t>
-      </w:r>
-    </w:p>
-    <w:p>
-      <w:pPr>
-        <w:pStyle w:val="ListParagraph"/>
-        <w:numPr>
-          <w:ilvl w:val="0"/>
-          <w:numId w:val="1"/>
-        </w:numPr>
-      </w:pPr>
-      <w:r>
-        <w:lastRenderedPageBreak/>
+        <w:t xml:space="preserve">Observe main view now shows a list with only the modified </w:t>
+      </w:r>
+      <w:r>
+        <w:t xml:space="preserve">“Top Cat” </w:t>
+      </w:r>
+      <w:r>
+        <w:t>row showing.</w:t>
+      </w:r>
+    </w:p>
+    <w:p>
+      <w:pPr>
+        <w:pStyle w:val="ListParagraph"/>
+        <w:numPr>
+          <w:ilvl w:val="0"/>
+          <w:numId w:val="1"/>
+        </w:numPr>
+      </w:pPr>
+      <w:r>
+        <w:rPr>
+          <w:noProof/>
+        </w:rPr>
         <w:drawing>
-          <wp:inline distT="0" distB="0" distL="0" distR="0" wp14:anchorId="301A0EFD" wp14:editId="6711F887">
-            <wp:extent cx="4485395" cy="2487094"/>
-            <wp:effectExtent l="0" t="0" r="0" b="8890"/>
-            <wp:docPr id="1065110158" name="Picture 1" descr="A screenshot of a computer&#10;&#10;Description automatically generated"/>
+          <wp:inline distT="0" distB="0" distL="0" distR="0" wp14:anchorId="2E0FFAED" wp14:editId="7964E537">
+            <wp:extent cx="5943600" cy="3225800"/>
+            <wp:effectExtent l="0" t="0" r="0" b="0"/>
+            <wp:docPr id="1781444668" name="Picture 5" descr="A white background with black text&#10;&#10;Description automatically generated"/>
             <wp:cNvGraphicFramePr>
               <a:graphicFrameLocks xmlns:a="http://schemas.openxmlformats.org/drawingml/2006/main" noChangeAspect="1"/>
             </wp:cNvGraphicFramePr>
@@ -350,11 +400,17 @@
               <a:graphicData uri="http://schemas.openxmlformats.org/drawingml/2006/picture">
                 <pic:pic xmlns:pic="http://schemas.openxmlformats.org/drawingml/2006/picture">
                   <pic:nvPicPr>
-                    <pic:cNvPr id="1065110158" name="Picture 1" descr="A screenshot of a computer&#10;&#10;Description automatically generated"/>
+                    <pic:cNvPr id="1781444668" name="Picture 5" descr="A white background with black text&#10;&#10;Description automatically generated"/>
                     <pic:cNvPicPr/>
                   </pic:nvPicPr>
                   <pic:blipFill>
-                    <a:blip r:embed="rId9"/>
+                    <a:blip r:embed="rId9">
+                      <a:extLst>
+                        <a:ext uri="{28A0092B-C50C-407E-A947-70E740481C1C}">
+                          <a14:useLocalDpi xmlns:a14="http://schemas.microsoft.com/office/drawing/2010/main" val="0"/>
+                        </a:ext>
+                      </a:extLst>
+                    </a:blip>
                     <a:stretch>
                       <a:fillRect/>
                     </a:stretch>
@@ -362,7 +418,7 @@
                   <pic:spPr>
                     <a:xfrm>
                       <a:off x="0" y="0"/>
-                      <a:ext cx="4500002" cy="2495193"/>
+                      <a:ext cx="5943600" cy="3225800"/>
                     </a:xfrm>
                     <a:prstGeom prst="rect">
                       <a:avLst/>
@@ -396,11 +452,15 @@
         </w:numPr>
       </w:pPr>
       <w:r>
+        <w:rPr>
+          <w:noProof/>
+        </w:rPr>
+        <w:lastRenderedPageBreak/>
         <w:drawing>
-          <wp:inline distT="0" distB="0" distL="0" distR="0" wp14:anchorId="415FF5C6" wp14:editId="1E23FBC6">
-            <wp:extent cx="5943600" cy="3258185"/>
-            <wp:effectExtent l="0" t="0" r="0" b="0"/>
-            <wp:docPr id="504117836" name="Picture 1" descr="A screenshot of a computer&#10;&#10;Description automatically generated"/>
+          <wp:inline distT="0" distB="0" distL="0" distR="0" wp14:anchorId="60361CD6" wp14:editId="7E8FB42A">
+            <wp:extent cx="5943600" cy="2777490"/>
+            <wp:effectExtent l="0" t="0" r="0" b="3810"/>
+            <wp:docPr id="593540739" name="Picture 6" descr="A screenshot of a computer&#10;&#10;Description automatically generated"/>
             <wp:cNvGraphicFramePr>
               <a:graphicFrameLocks xmlns:a="http://schemas.openxmlformats.org/drawingml/2006/main" noChangeAspect="1"/>
             </wp:cNvGraphicFramePr>
@@ -408,11 +468,17 @@
               <a:graphicData uri="http://schemas.openxmlformats.org/drawingml/2006/picture">
                 <pic:pic xmlns:pic="http://schemas.openxmlformats.org/drawingml/2006/picture">
                   <pic:nvPicPr>
-                    <pic:cNvPr id="504117836" name="Picture 1" descr="A screenshot of a computer&#10;&#10;Description automatically generated"/>
+                    <pic:cNvPr id="593540739" name="Picture 6" descr="A screenshot of a computer&#10;&#10;Description automatically generated"/>
                     <pic:cNvPicPr/>
                   </pic:nvPicPr>
                   <pic:blipFill>
-                    <a:blip r:embed="rId10"/>
+                    <a:blip r:embed="rId10" cstate="print">
+                      <a:extLst>
+                        <a:ext uri="{28A0092B-C50C-407E-A947-70E740481C1C}">
+                          <a14:useLocalDpi xmlns:a14="http://schemas.microsoft.com/office/drawing/2010/main" val="0"/>
+                        </a:ext>
+                      </a:extLst>
+                    </a:blip>
                     <a:stretch>
                       <a:fillRect/>
                     </a:stretch>
@@ -420,7 +486,7 @@
                   <pic:spPr>
                     <a:xfrm>
                       <a:off x="0" y="0"/>
-                      <a:ext cx="5943600" cy="3258185"/>
+                      <a:ext cx="5943600" cy="2777490"/>
                     </a:xfrm>
                     <a:prstGeom prst="rect">
                       <a:avLst/>
@@ -454,24 +520,14 @@
         </w:numPr>
       </w:pPr>
       <w:r>
-        <w:t>Observe main view now shows original list with previous value of “Adak, Alaska” row.</w:t>
-      </w:r>
-    </w:p>
-    <w:p>
-      <w:pPr>
-        <w:pStyle w:val="ListParagraph"/>
-        <w:numPr>
-          <w:ilvl w:val="0"/>
-          <w:numId w:val="1"/>
-        </w:numPr>
-      </w:pPr>
-      <w:r>
-        <w:lastRenderedPageBreak/>
+        <w:rPr>
+          <w:noProof/>
+        </w:rPr>
         <w:drawing>
-          <wp:inline distT="0" distB="0" distL="0" distR="0" wp14:anchorId="2D6CDFD5" wp14:editId="49DA8DEE">
-            <wp:extent cx="5943600" cy="3296920"/>
+          <wp:inline distT="0" distB="0" distL="0" distR="0" wp14:anchorId="474D03BF" wp14:editId="4C8CF1D7">
+            <wp:extent cx="5943600" cy="2883535"/>
             <wp:effectExtent l="0" t="0" r="0" b="0"/>
-            <wp:docPr id="1653600583" name="Picture 1" descr="A screenshot of a computer&#10;&#10;Description automatically generated"/>
+            <wp:docPr id="176429628" name="Picture 7" descr="A screenshot of a computer&#10;&#10;Description automatically generated"/>
             <wp:cNvGraphicFramePr>
               <a:graphicFrameLocks xmlns:a="http://schemas.openxmlformats.org/drawingml/2006/main" noChangeAspect="1"/>
             </wp:cNvGraphicFramePr>
@@ -479,11 +535,17 @@
               <a:graphicData uri="http://schemas.openxmlformats.org/drawingml/2006/picture">
                 <pic:pic xmlns:pic="http://schemas.openxmlformats.org/drawingml/2006/picture">
                   <pic:nvPicPr>
-                    <pic:cNvPr id="1653600583" name="Picture 1" descr="A screenshot of a computer&#10;&#10;Description automatically generated"/>
+                    <pic:cNvPr id="176429628" name="Picture 7" descr="A screenshot of a computer&#10;&#10;Description automatically generated"/>
                     <pic:cNvPicPr/>
                   </pic:nvPicPr>
                   <pic:blipFill>
-                    <a:blip r:embed="rId11"/>
+                    <a:blip r:embed="rId11">
+                      <a:extLst>
+                        <a:ext uri="{28A0092B-C50C-407E-A947-70E740481C1C}">
+                          <a14:useLocalDpi xmlns:a14="http://schemas.microsoft.com/office/drawing/2010/main" val="0"/>
+                        </a:ext>
+                      </a:extLst>
+                    </a:blip>
                     <a:stretch>
                       <a:fillRect/>
                     </a:stretch>
@@ -491,7 +553,7 @@
                   <pic:spPr>
                     <a:xfrm>
                       <a:off x="0" y="0"/>
-                      <a:ext cx="5943600" cy="3296920"/>
+                      <a:ext cx="5943600" cy="2883535"/>
                     </a:xfrm>
                     <a:prstGeom prst="rect">
                       <a:avLst/>
@@ -513,23 +575,33 @@
         </w:numPr>
       </w:pPr>
       <w:r>
-        <w:t>Select “False Pass, Alaska” row, and click “Delete”.</w:t>
-      </w:r>
-    </w:p>
-    <w:p>
-      <w:pPr>
-        <w:pStyle w:val="ListParagraph"/>
-        <w:numPr>
-          <w:ilvl w:val="0"/>
-          <w:numId w:val="1"/>
-        </w:numPr>
-      </w:pPr>
-      <w:r>
+        <w:t>Observe main view now shows original list with previous value of “</w:t>
+      </w:r>
+      <w:r>
+        <w:t>Cat</w:t>
+      </w:r>
+      <w:r>
+        <w:t>” row.</w:t>
+      </w:r>
+    </w:p>
+    <w:p>
+      <w:pPr>
+        <w:pStyle w:val="ListParagraph"/>
+        <w:numPr>
+          <w:ilvl w:val="0"/>
+          <w:numId w:val="1"/>
+        </w:numPr>
+      </w:pPr>
+      <w:r>
+        <w:rPr>
+          <w:noProof/>
+        </w:rPr>
+        <w:lastRenderedPageBreak/>
         <w:drawing>
-          <wp:inline distT="0" distB="0" distL="0" distR="0" wp14:anchorId="56C00EF8" wp14:editId="44E92DF8">
-            <wp:extent cx="5943600" cy="3208020"/>
+          <wp:inline distT="0" distB="0" distL="0" distR="0" wp14:anchorId="3FA5CACE" wp14:editId="2F799B96">
+            <wp:extent cx="5943600" cy="3018155"/>
             <wp:effectExtent l="0" t="0" r="0" b="0"/>
-            <wp:docPr id="783158905" name="Picture 1" descr="A screenshot of a computer&#10;&#10;Description automatically generated"/>
+            <wp:docPr id="804228553" name="Picture 8" descr="A screenshot of a computer&#10;&#10;Description automatically generated"/>
             <wp:cNvGraphicFramePr>
               <a:graphicFrameLocks xmlns:a="http://schemas.openxmlformats.org/drawingml/2006/main" noChangeAspect="1"/>
             </wp:cNvGraphicFramePr>
@@ -537,11 +609,17 @@
               <a:graphicData uri="http://schemas.openxmlformats.org/drawingml/2006/picture">
                 <pic:pic xmlns:pic="http://schemas.openxmlformats.org/drawingml/2006/picture">
                   <pic:nvPicPr>
-                    <pic:cNvPr id="783158905" name="Picture 1" descr="A screenshot of a computer&#10;&#10;Description automatically generated"/>
+                    <pic:cNvPr id="804228553" name="Picture 8" descr="A screenshot of a computer&#10;&#10;Description automatically generated"/>
                     <pic:cNvPicPr/>
                   </pic:nvPicPr>
                   <pic:blipFill>
-                    <a:blip r:embed="rId12"/>
+                    <a:blip r:embed="rId12">
+                      <a:extLst>
+                        <a:ext uri="{28A0092B-C50C-407E-A947-70E740481C1C}">
+                          <a14:useLocalDpi xmlns:a14="http://schemas.microsoft.com/office/drawing/2010/main" val="0"/>
+                        </a:ext>
+                      </a:extLst>
+                    </a:blip>
                     <a:stretch>
                       <a:fillRect/>
                     </a:stretch>
@@ -549,7 +627,7 @@
                   <pic:spPr>
                     <a:xfrm>
                       <a:off x="0" y="0"/>
-                      <a:ext cx="5943600" cy="3208020"/>
+                      <a:ext cx="5943600" cy="3018155"/>
                     </a:xfrm>
                     <a:prstGeom prst="rect">
                       <a:avLst/>
@@ -571,6 +649,30 @@
         </w:numPr>
       </w:pPr>
       <w:r>
+        <w:t>Select “</w:t>
+      </w:r>
+      <w:r>
+        <w:t>Dog</w:t>
+      </w:r>
+      <w:r>
+        <w:t xml:space="preserve">” </w:t>
+      </w:r>
+      <w:r>
+        <w:t>row and</w:t>
+      </w:r>
+      <w:r>
+        <w:t xml:space="preserve"> click “Delete”.</w:t>
+      </w:r>
+    </w:p>
+    <w:p>
+      <w:pPr>
+        <w:pStyle w:val="ListParagraph"/>
+        <w:numPr>
+          <w:ilvl w:val="0"/>
+          <w:numId w:val="1"/>
+        </w:numPr>
+      </w:pPr>
+      <w:r>
         <w:t>On confirmation prompt, click “Delete” to delete this row.</w:t>
       </w:r>
     </w:p>
@@ -583,12 +685,14 @@
         </w:numPr>
       </w:pPr>
       <w:r>
-        <w:lastRenderedPageBreak/>
+        <w:rPr>
+          <w:noProof/>
+        </w:rPr>
         <w:drawing>
-          <wp:inline distT="0" distB="0" distL="0" distR="0" wp14:anchorId="178B1BC7" wp14:editId="19ED9B55">
-            <wp:extent cx="2776537" cy="1374302"/>
-            <wp:effectExtent l="0" t="0" r="5080" b="0"/>
-            <wp:docPr id="1888578442" name="Picture 1" descr="A screenshot of a computer&#10;&#10;Description automatically generated"/>
+          <wp:inline distT="0" distB="0" distL="0" distR="0" wp14:anchorId="7BA0EF2B" wp14:editId="5C303860">
+            <wp:extent cx="2560320" cy="1866900"/>
+            <wp:effectExtent l="0" t="0" r="0" b="0"/>
+            <wp:docPr id="1431666489" name="Picture 9" descr="A screenshot of a computer&#10;&#10;Description automatically generated"/>
             <wp:cNvGraphicFramePr>
               <a:graphicFrameLocks xmlns:a="http://schemas.openxmlformats.org/drawingml/2006/main" noChangeAspect="1"/>
             </wp:cNvGraphicFramePr>
@@ -596,11 +700,17 @@
               <a:graphicData uri="http://schemas.openxmlformats.org/drawingml/2006/picture">
                 <pic:pic xmlns:pic="http://schemas.openxmlformats.org/drawingml/2006/picture">
                   <pic:nvPicPr>
-                    <pic:cNvPr id="1888578442" name="Picture 1" descr="A screenshot of a computer&#10;&#10;Description automatically generated"/>
+                    <pic:cNvPr id="1431666489" name="Picture 9" descr="A screenshot of a computer&#10;&#10;Description automatically generated"/>
                     <pic:cNvPicPr/>
                   </pic:nvPicPr>
                   <pic:blipFill>
-                    <a:blip r:embed="rId13"/>
+                    <a:blip r:embed="rId13">
+                      <a:extLst>
+                        <a:ext uri="{28A0092B-C50C-407E-A947-70E740481C1C}">
+                          <a14:useLocalDpi xmlns:a14="http://schemas.microsoft.com/office/drawing/2010/main" val="0"/>
+                        </a:ext>
+                      </a:extLst>
+                    </a:blip>
                     <a:stretch>
                       <a:fillRect/>
                     </a:stretch>
@@ -608,7 +718,7 @@
                   <pic:spPr>
                     <a:xfrm>
                       <a:off x="0" y="0"/>
-                      <a:ext cx="2783946" cy="1377969"/>
+                      <a:ext cx="2560320" cy="1866900"/>
                     </a:xfrm>
                     <a:prstGeom prst="rect">
                       <a:avLst/>
@@ -633,23 +743,33 @@
         <w:t xml:space="preserve">Observe main view now shows </w:t>
       </w:r>
       <w:r>
-        <w:t>the same lone row we saw after we edited the “Adak, Alaska” row.</w:t>
-      </w:r>
-    </w:p>
-    <w:p>
-      <w:pPr>
-        <w:pStyle w:val="ListParagraph"/>
-        <w:numPr>
-          <w:ilvl w:val="0"/>
-          <w:numId w:val="1"/>
-        </w:numPr>
-      </w:pPr>
-      <w:r>
+        <w:t>the same lone row we saw after we edited the “</w:t>
+      </w:r>
+      <w:r>
+        <w:t>Top Cat</w:t>
+      </w:r>
+      <w:r>
+        <w:t>” row.</w:t>
+      </w:r>
+    </w:p>
+    <w:p>
+      <w:pPr>
+        <w:pStyle w:val="ListParagraph"/>
+        <w:numPr>
+          <w:ilvl w:val="0"/>
+          <w:numId w:val="1"/>
+        </w:numPr>
+      </w:pPr>
+      <w:r>
+        <w:rPr>
+          <w:noProof/>
+        </w:rPr>
+        <w:lastRenderedPageBreak/>
         <w:drawing>
-          <wp:inline distT="0" distB="0" distL="0" distR="0" wp14:anchorId="247AD74D" wp14:editId="2421E8A2">
-            <wp:extent cx="5943600" cy="3295650"/>
-            <wp:effectExtent l="0" t="0" r="0" b="0"/>
-            <wp:docPr id="1305740829" name="Picture 1" descr="A screenshot of a computer&#10;&#10;Description automatically generated"/>
+          <wp:inline distT="0" distB="0" distL="0" distR="0" wp14:anchorId="3A9C925D" wp14:editId="47893F36">
+            <wp:extent cx="5943600" cy="2849245"/>
+            <wp:effectExtent l="0" t="0" r="0" b="8255"/>
+            <wp:docPr id="1446723702" name="Picture 10" descr="A screenshot of a phone&#10;&#10;Description automatically generated"/>
             <wp:cNvGraphicFramePr>
               <a:graphicFrameLocks xmlns:a="http://schemas.openxmlformats.org/drawingml/2006/main" noChangeAspect="1"/>
             </wp:cNvGraphicFramePr>
@@ -657,11 +777,17 @@
               <a:graphicData uri="http://schemas.openxmlformats.org/drawingml/2006/picture">
                 <pic:pic xmlns:pic="http://schemas.openxmlformats.org/drawingml/2006/picture">
                   <pic:nvPicPr>
-                    <pic:cNvPr id="1305740829" name="Picture 1" descr="A screenshot of a computer&#10;&#10;Description automatically generated"/>
+                    <pic:cNvPr id="1446723702" name="Picture 10" descr="A screenshot of a phone&#10;&#10;Description automatically generated"/>
                     <pic:cNvPicPr/>
                   </pic:nvPicPr>
                   <pic:blipFill>
-                    <a:blip r:embed="rId14"/>
+                    <a:blip r:embed="rId14">
+                      <a:extLst>
+                        <a:ext uri="{28A0092B-C50C-407E-A947-70E740481C1C}">
+                          <a14:useLocalDpi xmlns:a14="http://schemas.microsoft.com/office/drawing/2010/main" val="0"/>
+                        </a:ext>
+                      </a:extLst>
+                    </a:blip>
                     <a:stretch>
                       <a:fillRect/>
                     </a:stretch>
@@ -669,7 +795,7 @@
                   <pic:spPr>
                     <a:xfrm>
                       <a:off x="0" y="0"/>
-                      <a:ext cx="5943600" cy="3295650"/>
+                      <a:ext cx="5943600" cy="2849245"/>
                     </a:xfrm>
                     <a:prstGeom prst="rect">
                       <a:avLst/>
@@ -691,40 +817,33 @@
         </w:numPr>
       </w:pPr>
       <w:r>
-        <w:t>Type “</w:t>
-      </w:r>
-      <w:proofErr w:type="spellStart"/>
-      <w:r>
-        <w:t>adak</w:t>
-      </w:r>
-      <w:proofErr w:type="spellEnd"/>
-      <w:r>
-        <w:t>” into the second text box then hit enter.  This should filter entries with city name including the word “</w:t>
-      </w:r>
-      <w:proofErr w:type="spellStart"/>
-      <w:r>
-        <w:t>adak</w:t>
-      </w:r>
-      <w:proofErr w:type="spellEnd"/>
-      <w:r>
-        <w:t>”.  Observe, it filters the row in its original pre-edit state.</w:t>
-      </w:r>
-    </w:p>
-    <w:p>
-      <w:pPr>
-        <w:pStyle w:val="ListParagraph"/>
-        <w:numPr>
-          <w:ilvl w:val="0"/>
-          <w:numId w:val="1"/>
-        </w:numPr>
-      </w:pPr>
-      <w:r>
-        <w:lastRenderedPageBreak/>
+        <w:rPr>
+          <w:rFonts w:ascii="Segoe UI" w:hAnsi="Segoe UI" w:cs="Segoe UI"/>
+          <w:color w:val="0C0D0E"/>
+          <w:sz w:val="23"/>
+          <w:szCs w:val="23"/>
+          <w:shd w:val="clear" w:color="auto" w:fill="FFFFFF"/>
+        </w:rPr>
+        <w:t>Click page 2 navigation button.</w:t>
+      </w:r>
+    </w:p>
+    <w:p>
+      <w:pPr>
+        <w:pStyle w:val="ListParagraph"/>
+        <w:numPr>
+          <w:ilvl w:val="0"/>
+          <w:numId w:val="1"/>
+        </w:numPr>
+      </w:pPr>
+      <w:r>
+        <w:rPr>
+          <w:noProof/>
+        </w:rPr>
         <w:drawing>
-          <wp:inline distT="0" distB="0" distL="0" distR="0" wp14:anchorId="5C12EB46" wp14:editId="12A13D7A">
-            <wp:extent cx="5943600" cy="3262630"/>
+          <wp:inline distT="0" distB="0" distL="0" distR="0" wp14:anchorId="29F431CB" wp14:editId="0238826C">
+            <wp:extent cx="5943600" cy="2845435"/>
             <wp:effectExtent l="0" t="0" r="0" b="0"/>
-            <wp:docPr id="160422746" name="Picture 1" descr="A screenshot of a computer&#10;&#10;Description automatically generated"/>
+            <wp:docPr id="773367059" name="Picture 11" descr="A screenshot of a computer&#10;&#10;Description automatically generated"/>
             <wp:cNvGraphicFramePr>
               <a:graphicFrameLocks xmlns:a="http://schemas.openxmlformats.org/drawingml/2006/main" noChangeAspect="1"/>
             </wp:cNvGraphicFramePr>
@@ -732,11 +851,17 @@
               <a:graphicData uri="http://schemas.openxmlformats.org/drawingml/2006/picture">
                 <pic:pic xmlns:pic="http://schemas.openxmlformats.org/drawingml/2006/picture">
                   <pic:nvPicPr>
-                    <pic:cNvPr id="160422746" name="Picture 1" descr="A screenshot of a computer&#10;&#10;Description automatically generated"/>
+                    <pic:cNvPr id="773367059" name="Picture 11" descr="A screenshot of a computer&#10;&#10;Description automatically generated"/>
                     <pic:cNvPicPr/>
                   </pic:nvPicPr>
                   <pic:blipFill>
-                    <a:blip r:embed="rId15"/>
+                    <a:blip r:embed="rId15">
+                      <a:extLst>
+                        <a:ext uri="{28A0092B-C50C-407E-A947-70E740481C1C}">
+                          <a14:useLocalDpi xmlns:a14="http://schemas.microsoft.com/office/drawing/2010/main" val="0"/>
+                        </a:ext>
+                      </a:extLst>
+                    </a:blip>
                     <a:stretch>
                       <a:fillRect/>
                     </a:stretch>
@@ -744,7 +869,7 @@
                   <pic:spPr>
                     <a:xfrm>
                       <a:off x="0" y="0"/>
-                      <a:ext cx="5943600" cy="3262630"/>
+                      <a:ext cx="5943600" cy="2845435"/>
                     </a:xfrm>
                     <a:prstGeom prst="rect">
                       <a:avLst/>
@@ -766,23 +891,48 @@
         </w:numPr>
       </w:pPr>
       <w:r>
-        <w:t>Blank out the filter field then hit enter.  The original list appears including the edited “Adak, Alaska” row in its pre-edit state, and the deleted “False Pass, Alaska” row which should have been deleted.</w:t>
-      </w:r>
-    </w:p>
-    <w:p>
-      <w:pPr>
-        <w:pStyle w:val="ListParagraph"/>
-        <w:numPr>
-          <w:ilvl w:val="0"/>
-          <w:numId w:val="1"/>
-        </w:numPr>
-      </w:pPr>
-      <w:r>
+        <w:t xml:space="preserve">Click page 1 navigation button. </w:t>
+      </w:r>
+      <w:r>
+        <w:t>The original list appears including the edited “</w:t>
+      </w:r>
+      <w:r>
+        <w:t>Cat</w:t>
+      </w:r>
+      <w:r>
+        <w:t>” row in its pre-edit state, and the deleted “</w:t>
+      </w:r>
+      <w:r>
+        <w:t>Dog</w:t>
+      </w:r>
+      <w:r>
+        <w:t xml:space="preserve">” row which should </w:t>
+      </w:r>
+      <w:r>
+        <w:t>no longer be present</w:t>
+      </w:r>
+      <w:r>
+        <w:t>.</w:t>
+      </w:r>
+    </w:p>
+    <w:p>
+      <w:pPr>
+        <w:pStyle w:val="ListParagraph"/>
+        <w:numPr>
+          <w:ilvl w:val="0"/>
+          <w:numId w:val="1"/>
+        </w:numPr>
+      </w:pPr>
+      <w:r>
+        <w:rPr>
+          <w:noProof/>
+        </w:rPr>
+        <w:lastRenderedPageBreak/>
         <w:drawing>
-          <wp:inline distT="0" distB="0" distL="0" distR="0" wp14:anchorId="745BE822" wp14:editId="63E1DCA5">
-            <wp:extent cx="5943600" cy="3228340"/>
+          <wp:inline distT="0" distB="0" distL="0" distR="0" wp14:anchorId="5B2D3770" wp14:editId="4669F31C">
+            <wp:extent cx="5943600" cy="2804795"/>
             <wp:effectExtent l="0" t="0" r="0" b="0"/>
-            <wp:docPr id="1958799771" name="Picture 1" descr="A screenshot of a computer&#10;&#10;Description automatically generated"/>
+            <wp:docPr id="2061255604" name="Picture 12" descr="A screenshot of a computer&#10;&#10;Description automatically generated"/>
             <wp:cNvGraphicFramePr>
               <a:graphicFrameLocks xmlns:a="http://schemas.openxmlformats.org/drawingml/2006/main" noChangeAspect="1"/>
             </wp:cNvGraphicFramePr>
@@ -790,11 +940,17 @@
               <a:graphicData uri="http://schemas.openxmlformats.org/drawingml/2006/picture">
                 <pic:pic xmlns:pic="http://schemas.openxmlformats.org/drawingml/2006/picture">
                   <pic:nvPicPr>
-                    <pic:cNvPr id="1958799771" name="Picture 1" descr="A screenshot of a computer&#10;&#10;Description automatically generated"/>
+                    <pic:cNvPr id="2061255604" name="Picture 12" descr="A screenshot of a computer&#10;&#10;Description automatically generated"/>
                     <pic:cNvPicPr/>
                   </pic:nvPicPr>
                   <pic:blipFill>
-                    <a:blip r:embed="rId16"/>
+                    <a:blip r:embed="rId16">
+                      <a:extLst>
+                        <a:ext uri="{28A0092B-C50C-407E-A947-70E740481C1C}">
+                          <a14:useLocalDpi xmlns:a14="http://schemas.microsoft.com/office/drawing/2010/main" val="0"/>
+                        </a:ext>
+                      </a:extLst>
+                    </a:blip>
                     <a:stretch>
                       <a:fillRect/>
                     </a:stretch>
@@ -802,7 +958,7 @@
                   <pic:spPr>
                     <a:xfrm>
                       <a:off x="0" y="0"/>
-                      <a:ext cx="5943600" cy="3228340"/>
+                      <a:ext cx="5943600" cy="2804795"/>
                     </a:xfrm>
                     <a:prstGeom prst="rect">
                       <a:avLst/>
@@ -817,22 +973,25 @@
     </w:p>
     <w:p>
       <w:r>
-        <w:t>Note that Creates, Edits and Deletes were working correctly in my Spring Boot/Vaadin implementation, which I’ve moved away from because it couldn’t deploy to JBoss.</w:t>
-      </w:r>
-    </w:p>
-    <w:p>
-      <w:r>
-        <w:t xml:space="preserve">I’m thinking that in migrating from Spring Boot/Vaadin to Vaadin CDI, something about scope annotations needs to change </w:t>
-      </w:r>
-      <w:proofErr w:type="gramStart"/>
-      <w:r>
-        <w:t>in order for</w:t>
-      </w:r>
-      <w:proofErr w:type="gramEnd"/>
-      <w:r>
-        <w:t xml:space="preserve"> the CRUD operations to work the same.</w:t>
-      </w:r>
-    </w:p>
+        <w:t xml:space="preserve">My question is:  </w:t>
+      </w:r>
+      <w:r>
+        <w:t>In Vaadin CDI, h</w:t>
+      </w:r>
+      <w:r>
+        <w:t xml:space="preserve">ow do I </w:t>
+      </w:r>
+      <w:r>
+        <w:t>ensure</w:t>
+      </w:r>
+      <w:r>
+        <w:t xml:space="preserve"> the main view maintains state, pointing to the same list </w:t>
+      </w:r>
+      <w:r>
+        <w:t>whether navigating between pages, or reloading after Creates, Edits and Deletes?</w:t>
+      </w:r>
+    </w:p>
+    <w:p/>
     <w:sectPr>
       <w:pgSz w:w="12240" w:h="15840"/>
       <w:pgMar w:top="1440" w:right="1440" w:bottom="1440" w:left="1440" w:header="720" w:footer="720" w:gutter="0"/>

</xml_diff>